<commit_message>
Minor revisions and typo fixes
Fixed typo in Giorgina's name; and added "UCSB" to the line saying that RAs during the academic year are TBD
</commit_message>
<xml_diff>
--- a/team/assets/word/team.docx
+++ b/team/assets/word/team.docx
@@ -401,8 +401,20 @@
             <w:szCs w:val="23"/>
             <w:u w:val="single"/>
           </w:rPr>
-          <w:t>Greg Janée</w:t>
-        </w:r>
+          <w:t xml:space="preserve">Greg </w:t>
+        </w:r>
+        <w:proofErr w:type="spellStart"/>
+        <w:r>
+          <w:rPr>
+            <w:rFonts w:ascii="Arial" w:eastAsia="Times New Roman" w:hAnsi="Arial" w:cs="Arial"/>
+            <w:color w:val="D65050"/>
+            <w:sz w:val="23"/>
+            <w:szCs w:val="23"/>
+            <w:u w:val="single"/>
+          </w:rPr>
+          <w:t>Janée</w:t>
+        </w:r>
+        <w:proofErr w:type="spellEnd"/>
       </w:hyperlink>
       <w:r>
         <w:rPr>
@@ -536,16 +548,40 @@
         </w:rPr>
       </w:pPr>
       <w:hyperlink r:id="rId12" w:anchor="Tarika" w:history="1">
-        <w:r>
-          <w:rPr>
-            <w:rFonts w:ascii="Arial" w:eastAsia="Times New Roman" w:hAnsi="Arial" w:cs="Arial"/>
-            <w:color w:val="D65050"/>
-            <w:sz w:val="23"/>
-            <w:szCs w:val="23"/>
-            <w:u w:val="single"/>
-          </w:rPr>
-          <w:t>Tarika Sankar</w:t>
-        </w:r>
+        <w:proofErr w:type="spellStart"/>
+        <w:r>
+          <w:rPr>
+            <w:rFonts w:ascii="Arial" w:eastAsia="Times New Roman" w:hAnsi="Arial" w:cs="Arial"/>
+            <w:color w:val="D65050"/>
+            <w:sz w:val="23"/>
+            <w:szCs w:val="23"/>
+            <w:u w:val="single"/>
+          </w:rPr>
+          <w:t>Tarika</w:t>
+        </w:r>
+        <w:proofErr w:type="spellEnd"/>
+        <w:r>
+          <w:rPr>
+            <w:rFonts w:ascii="Arial" w:eastAsia="Times New Roman" w:hAnsi="Arial" w:cs="Arial"/>
+            <w:color w:val="D65050"/>
+            <w:sz w:val="23"/>
+            <w:szCs w:val="23"/>
+            <w:u w:val="single"/>
+          </w:rPr>
+          <w:t xml:space="preserve"> </w:t>
+        </w:r>
+        <w:proofErr w:type="spellStart"/>
+        <w:r>
+          <w:rPr>
+            <w:rFonts w:ascii="Arial" w:eastAsia="Times New Roman" w:hAnsi="Arial" w:cs="Arial"/>
+            <w:color w:val="D65050"/>
+            <w:sz w:val="23"/>
+            <w:szCs w:val="23"/>
+            <w:u w:val="single"/>
+          </w:rPr>
+          <w:t>Sankar</w:t>
+        </w:r>
+        <w:proofErr w:type="spellEnd"/>
       </w:hyperlink>
       <w:r>
         <w:rPr>
@@ -582,8 +618,20 @@
             <w:szCs w:val="23"/>
             <w:u w:val="single"/>
           </w:rPr>
-          <w:t>Annie Schmalstig</w:t>
-        </w:r>
+          <w:t xml:space="preserve">Annie </w:t>
+        </w:r>
+        <w:proofErr w:type="spellStart"/>
+        <w:r>
+          <w:rPr>
+            <w:rFonts w:ascii="Arial" w:eastAsia="Times New Roman" w:hAnsi="Arial" w:cs="Arial"/>
+            <w:color w:val="D65050"/>
+            <w:sz w:val="23"/>
+            <w:szCs w:val="23"/>
+            <w:u w:val="single"/>
+          </w:rPr>
+          <w:t>Schmalstig</w:t>
+        </w:r>
+        <w:proofErr w:type="spellEnd"/>
       </w:hyperlink>
       <w:r>
         <w:rPr>
@@ -618,7 +666,25 @@
           <w:sz w:val="23"/>
           <w:szCs w:val="23"/>
         </w:rPr>
-        <w:t>[Research Assistants during academic year 2017-2018 TBD]</w:t>
+        <w:t xml:space="preserve">[Research Assistants </w:t>
+      </w:r>
+      <w:r>
+        <w:rPr>
+          <w:rFonts w:ascii="Arial" w:eastAsia="Times New Roman" w:hAnsi="Arial" w:cs="Arial"/>
+          <w:color w:val="767676"/>
+          <w:sz w:val="23"/>
+          <w:szCs w:val="23"/>
+        </w:rPr>
+        <w:t xml:space="preserve">at UCSB </w:t>
+      </w:r>
+      <w:r>
+        <w:rPr>
+          <w:rFonts w:ascii="Arial" w:eastAsia="Times New Roman" w:hAnsi="Arial" w:cs="Arial"/>
+          <w:color w:val="767676"/>
+          <w:sz w:val="23"/>
+          <w:szCs w:val="23"/>
+        </w:rPr>
+        <w:t>during academic year 2017-2018 TBD]</w:t>
       </w:r>
     </w:p>
     <w:p>
@@ -680,8 +746,20 @@
             <w:szCs w:val="23"/>
             <w:u w:val="single"/>
           </w:rPr>
-          <w:t>Alanna Bartolinni</w:t>
-        </w:r>
+          <w:t xml:space="preserve">Alanna </w:t>
+        </w:r>
+        <w:proofErr w:type="spellStart"/>
+        <w:r>
+          <w:rPr>
+            <w:rFonts w:ascii="Arial" w:eastAsia="Times New Roman" w:hAnsi="Arial" w:cs="Arial"/>
+            <w:color w:val="D65050"/>
+            <w:sz w:val="23"/>
+            <w:szCs w:val="23"/>
+            <w:u w:val="single"/>
+          </w:rPr>
+          <w:t>Bartolinni</w:t>
+        </w:r>
+        <w:proofErr w:type="spellEnd"/>
       </w:hyperlink>
       <w:r>
         <w:rPr>
@@ -718,8 +796,20 @@
             <w:szCs w:val="23"/>
             <w:u w:val="single"/>
           </w:rPr>
-          <w:t>Jonathan Callies</w:t>
-        </w:r>
+          <w:t xml:space="preserve">Jonathan </w:t>
+        </w:r>
+        <w:proofErr w:type="spellStart"/>
+        <w:r>
+          <w:rPr>
+            <w:rFonts w:ascii="Arial" w:eastAsia="Times New Roman" w:hAnsi="Arial" w:cs="Arial"/>
+            <w:color w:val="D65050"/>
+            <w:sz w:val="23"/>
+            <w:szCs w:val="23"/>
+            <w:u w:val="single"/>
+          </w:rPr>
+          <w:t>Callies</w:t>
+        </w:r>
+        <w:proofErr w:type="spellEnd"/>
       </w:hyperlink>
       <w:r>
         <w:rPr>
@@ -816,8 +906,6 @@
         <w:t> (English, UCSB)</w:t>
       </w:r>
     </w:p>
-    <w:bookmarkStart w:id="0" w:name="_GoBack"/>
-    <w:bookmarkEnd w:id="0"/>
     <w:p>
       <w:pPr>
         <w:numPr>
@@ -834,38 +922,18 @@
           <w:szCs w:val="23"/>
         </w:rPr>
       </w:pPr>
-      <w:r>
-        <w:fldChar w:fldCharType="begin"/>
-      </w:r>
-      <w:r>
-        <w:instrText xml:space="preserve"> HYPERLINK "https://www.english.ucsb.edu/people/co</w:instrText>
-      </w:r>
-      <w:r>
-        <w:instrText xml:space="preserve">rtes-phillip-james" </w:instrText>
-      </w:r>
-      <w:r>
-        <w:fldChar w:fldCharType="separate"/>
-      </w:r>
-      <w:r>
-        <w:rPr>
-          <w:rFonts w:ascii="Arial" w:eastAsia="Times New Roman" w:hAnsi="Arial" w:cs="Arial"/>
-          <w:color w:val="D65050"/>
-          <w:sz w:val="23"/>
-          <w:szCs w:val="23"/>
-          <w:u w:val="single"/>
-        </w:rPr>
-        <w:t>Phillip Cortes</w:t>
-      </w:r>
-      <w:r>
-        <w:rPr>
-          <w:rFonts w:ascii="Arial" w:eastAsia="Times New Roman" w:hAnsi="Arial" w:cs="Arial"/>
-          <w:color w:val="D65050"/>
-          <w:sz w:val="23"/>
-          <w:szCs w:val="23"/>
-          <w:u w:val="single"/>
-        </w:rPr>
-        <w:fldChar w:fldCharType="end"/>
-      </w:r>
+      <w:hyperlink r:id="rId18" w:history="1">
+        <w:r>
+          <w:rPr>
+            <w:rFonts w:ascii="Arial" w:eastAsia="Times New Roman" w:hAnsi="Arial" w:cs="Arial"/>
+            <w:color w:val="D65050"/>
+            <w:sz w:val="23"/>
+            <w:szCs w:val="23"/>
+            <w:u w:val="single"/>
+          </w:rPr>
+          <w:t>Phillip Cortes</w:t>
+        </w:r>
+      </w:hyperlink>
       <w:r>
         <w:rPr>
           <w:rFonts w:ascii="Arial" w:eastAsia="Times New Roman" w:hAnsi="Arial" w:cs="Arial"/>
@@ -892,7 +960,7 @@
           <w:szCs w:val="23"/>
         </w:rPr>
       </w:pPr>
-      <w:hyperlink r:id="rId18" w:history="1">
+      <w:hyperlink r:id="rId19" w:history="1">
         <w:r>
           <w:rPr>
             <w:rFonts w:ascii="Arial" w:eastAsia="Times New Roman" w:hAnsi="Arial" w:cs="Arial"/>
@@ -930,7 +998,7 @@
           <w:szCs w:val="23"/>
         </w:rPr>
       </w:pPr>
-      <w:hyperlink r:id="rId19" w:history="1">
+      <w:hyperlink r:id="rId20" w:history="1">
         <w:r>
           <w:rPr>
             <w:rFonts w:ascii="Arial" w:eastAsia="Times New Roman" w:hAnsi="Arial" w:cs="Arial"/>
@@ -968,7 +1036,7 @@
           <w:szCs w:val="23"/>
         </w:rPr>
       </w:pPr>
-      <w:hyperlink r:id="rId20" w:history="1">
+      <w:hyperlink r:id="rId21" w:history="1">
         <w:r>
           <w:rPr>
             <w:rFonts w:ascii="Arial" w:eastAsia="Times New Roman" w:hAnsi="Arial" w:cs="Arial"/>
@@ -1006,7 +1074,7 @@
           <w:szCs w:val="23"/>
         </w:rPr>
       </w:pPr>
-      <w:hyperlink r:id="rId21" w:history="1">
+      <w:hyperlink r:id="rId22" w:history="1">
         <w:r>
           <w:rPr>
             <w:rFonts w:ascii="Arial" w:eastAsia="Times New Roman" w:hAnsi="Arial" w:cs="Arial"/>
@@ -1044,7 +1112,7 @@
           <w:szCs w:val="23"/>
         </w:rPr>
       </w:pPr>
-      <w:hyperlink r:id="rId22" w:history="1">
+      <w:hyperlink r:id="rId23" w:history="1">
         <w:r>
           <w:rPr>
             <w:rFonts w:ascii="Arial" w:eastAsia="Times New Roman" w:hAnsi="Arial" w:cs="Arial"/>
@@ -1082,7 +1150,7 @@
           <w:szCs w:val="23"/>
         </w:rPr>
       </w:pPr>
-      <w:hyperlink r:id="rId23" w:history="1">
+      <w:hyperlink r:id="rId24" w:history="1">
         <w:r>
           <w:rPr>
             <w:rFonts w:ascii="Arial" w:eastAsia="Times New Roman" w:hAnsi="Arial" w:cs="Arial"/>
@@ -1120,17 +1188,63 @@
           <w:szCs w:val="23"/>
         </w:rPr>
       </w:pPr>
-      <w:hyperlink r:id="rId24" w:history="1">
-        <w:r>
-          <w:rPr>
-            <w:rFonts w:ascii="Arial" w:eastAsia="Times New Roman" w:hAnsi="Arial" w:cs="Arial"/>
-            <w:color w:val="D65050"/>
-            <w:sz w:val="23"/>
-            <w:szCs w:val="23"/>
-            <w:u w:val="single"/>
-          </w:rPr>
-          <w:t>Giogina Paiella</w:t>
-        </w:r>
+      <w:hyperlink r:id="rId25" w:history="1">
+        <w:proofErr w:type="spellStart"/>
+        <w:r>
+          <w:rPr>
+            <w:rFonts w:ascii="Arial" w:eastAsia="Times New Roman" w:hAnsi="Arial" w:cs="Arial"/>
+            <w:color w:val="D65050"/>
+            <w:sz w:val="23"/>
+            <w:szCs w:val="23"/>
+            <w:u w:val="single"/>
+          </w:rPr>
+          <w:t>Gio</w:t>
+        </w:r>
+        <w:r>
+          <w:rPr>
+            <w:rFonts w:ascii="Arial" w:eastAsia="Times New Roman" w:hAnsi="Arial" w:cs="Arial"/>
+            <w:color w:val="D65050"/>
+            <w:sz w:val="23"/>
+            <w:szCs w:val="23"/>
+            <w:u w:val="single"/>
+          </w:rPr>
+          <w:t>r</w:t>
+        </w:r>
+        <w:bookmarkStart w:id="0" w:name="_GoBack"/>
+        <w:bookmarkEnd w:id="0"/>
+        <w:r>
+          <w:rPr>
+            <w:rFonts w:ascii="Arial" w:eastAsia="Times New Roman" w:hAnsi="Arial" w:cs="Arial"/>
+            <w:color w:val="D65050"/>
+            <w:sz w:val="23"/>
+            <w:szCs w:val="23"/>
+            <w:u w:val="single"/>
+          </w:rPr>
+          <w:t>gina</w:t>
+        </w:r>
+        <w:proofErr w:type="spellEnd"/>
+        <w:r>
+          <w:rPr>
+            <w:rFonts w:ascii="Arial" w:eastAsia="Times New Roman" w:hAnsi="Arial" w:cs="Arial"/>
+            <w:color w:val="D65050"/>
+            <w:sz w:val="23"/>
+            <w:szCs w:val="23"/>
+            <w:u w:val="single"/>
+          </w:rPr>
+          <w:t xml:space="preserve"> </w:t>
+        </w:r>
+        <w:proofErr w:type="spellStart"/>
+        <w:r>
+          <w:rPr>
+            <w:rFonts w:ascii="Arial" w:eastAsia="Times New Roman" w:hAnsi="Arial" w:cs="Arial"/>
+            <w:color w:val="D65050"/>
+            <w:sz w:val="23"/>
+            <w:szCs w:val="23"/>
+            <w:u w:val="single"/>
+          </w:rPr>
+          <w:t>Paiella</w:t>
+        </w:r>
+        <w:proofErr w:type="spellEnd"/>
       </w:hyperlink>
       <w:r>
         <w:rPr>
@@ -1165,7 +1279,27 @@
           <w:sz w:val="23"/>
           <w:szCs w:val="23"/>
         </w:rPr>
-        <w:t>Nathalie Popa (Education, McGill U.)</w:t>
+        <w:t xml:space="preserve">Nathalie </w:t>
+      </w:r>
+      <w:proofErr w:type="spellStart"/>
+      <w:r>
+        <w:rPr>
+          <w:rFonts w:ascii="Arial" w:eastAsia="Times New Roman" w:hAnsi="Arial" w:cs="Arial"/>
+          <w:color w:val="767676"/>
+          <w:sz w:val="23"/>
+          <w:szCs w:val="23"/>
+        </w:rPr>
+        <w:t>Popa</w:t>
+      </w:r>
+      <w:proofErr w:type="spellEnd"/>
+      <w:r>
+        <w:rPr>
+          <w:rFonts w:ascii="Arial" w:eastAsia="Times New Roman" w:hAnsi="Arial" w:cs="Arial"/>
+          <w:color w:val="767676"/>
+          <w:sz w:val="23"/>
+          <w:szCs w:val="23"/>
+        </w:rPr>
+        <w:t> (Education, McGill U.)</w:t>
       </w:r>
     </w:p>
     <w:p>
@@ -1184,7 +1318,7 @@
           <w:szCs w:val="23"/>
         </w:rPr>
       </w:pPr>
-      <w:hyperlink r:id="rId25" w:history="1">
+      <w:hyperlink r:id="rId26" w:history="1">
         <w:r>
           <w:rPr>
             <w:rFonts w:ascii="Arial" w:eastAsia="Times New Roman" w:hAnsi="Arial" w:cs="Arial"/>
@@ -1222,7 +1356,7 @@
           <w:szCs w:val="23"/>
         </w:rPr>
       </w:pPr>
-      <w:hyperlink r:id="rId26" w:history="1">
+      <w:hyperlink r:id="rId27" w:history="1">
         <w:r>
           <w:rPr>
             <w:rFonts w:ascii="Arial" w:eastAsia="Times New Roman" w:hAnsi="Arial" w:cs="Arial"/>
@@ -1260,17 +1394,41 @@
           <w:szCs w:val="23"/>
         </w:rPr>
       </w:pPr>
-      <w:hyperlink r:id="rId27" w:history="1">
-        <w:r>
-          <w:rPr>
-            <w:rFonts w:ascii="Arial" w:eastAsia="Times New Roman" w:hAnsi="Arial" w:cs="Arial"/>
-            <w:color w:val="D65050"/>
-            <w:sz w:val="23"/>
-            <w:szCs w:val="23"/>
-            <w:u w:val="single"/>
-          </w:rPr>
-          <w:t>Fowzia Sharmeen</w:t>
-        </w:r>
+      <w:hyperlink r:id="rId28" w:history="1">
+        <w:proofErr w:type="spellStart"/>
+        <w:r>
+          <w:rPr>
+            <w:rFonts w:ascii="Arial" w:eastAsia="Times New Roman" w:hAnsi="Arial" w:cs="Arial"/>
+            <w:color w:val="D65050"/>
+            <w:sz w:val="23"/>
+            <w:szCs w:val="23"/>
+            <w:u w:val="single"/>
+          </w:rPr>
+          <w:t>Fowzia</w:t>
+        </w:r>
+        <w:proofErr w:type="spellEnd"/>
+        <w:r>
+          <w:rPr>
+            <w:rFonts w:ascii="Arial" w:eastAsia="Times New Roman" w:hAnsi="Arial" w:cs="Arial"/>
+            <w:color w:val="D65050"/>
+            <w:sz w:val="23"/>
+            <w:szCs w:val="23"/>
+            <w:u w:val="single"/>
+          </w:rPr>
+          <w:t xml:space="preserve"> </w:t>
+        </w:r>
+        <w:proofErr w:type="spellStart"/>
+        <w:r>
+          <w:rPr>
+            <w:rFonts w:ascii="Arial" w:eastAsia="Times New Roman" w:hAnsi="Arial" w:cs="Arial"/>
+            <w:color w:val="D65050"/>
+            <w:sz w:val="23"/>
+            <w:szCs w:val="23"/>
+            <w:u w:val="single"/>
+          </w:rPr>
+          <w:t>Sharmeen</w:t>
+        </w:r>
+        <w:proofErr w:type="spellEnd"/>
       </w:hyperlink>
       <w:r>
         <w:rPr>
@@ -1298,7 +1456,7 @@
           <w:szCs w:val="23"/>
         </w:rPr>
       </w:pPr>
-      <w:hyperlink r:id="rId28" w:history="1">
+      <w:hyperlink r:id="rId29" w:history="1">
         <w:r>
           <w:rPr>
             <w:rFonts w:ascii="Arial" w:eastAsia="Times New Roman" w:hAnsi="Arial" w:cs="Arial"/>
@@ -1400,7 +1558,27 @@
           <w:sz w:val="23"/>
           <w:szCs w:val="23"/>
         </w:rPr>
-        <w:t>Tyler Weimin Ouyang (Computer Science major, UCSB)</w:t>
+        <w:t xml:space="preserve">Tyler </w:t>
+      </w:r>
+      <w:proofErr w:type="spellStart"/>
+      <w:r>
+        <w:rPr>
+          <w:rFonts w:ascii="Arial" w:eastAsia="Times New Roman" w:hAnsi="Arial" w:cs="Arial"/>
+          <w:color w:val="767676"/>
+          <w:sz w:val="23"/>
+          <w:szCs w:val="23"/>
+        </w:rPr>
+        <w:t>Weimin</w:t>
+      </w:r>
+      <w:proofErr w:type="spellEnd"/>
+      <w:r>
+        <w:rPr>
+          <w:rFonts w:ascii="Arial" w:eastAsia="Times New Roman" w:hAnsi="Arial" w:cs="Arial"/>
+          <w:color w:val="767676"/>
+          <w:sz w:val="23"/>
+          <w:szCs w:val="23"/>
+        </w:rPr>
+        <w:t xml:space="preserve"> Ouyang (Computer Science major, UCSB)</w:t>
       </w:r>
     </w:p>
     <w:p>

</xml_diff>

<commit_message>
Added new RA hires for 2017-2018
</commit_message>
<xml_diff>
--- a/team/assets/word/team.docx
+++ b/team/assets/word/team.docx
@@ -4,18 +4,6 @@
   <w:body>
     <w:p>
       <w:pPr>
-        <w:pStyle w:val="Heading2"/>
-        <w:spacing w:before="0" w:after="0"/>
-      </w:pPr>
-      <w:r>
-        <w:t>The following are members of the 4Humanities “WhatEvery</w:t>
-      </w:r>
-      <w:r>
-        <w:t>1Says” project team</w:t>
-      </w:r>
-    </w:p>
-    <w:p>
-      <w:pPr>
         <w:pStyle w:val="Heading3"/>
         <w:spacing w:before="0" w:after="0"/>
       </w:pPr>
@@ -547,41 +535,16 @@
           <w:szCs w:val="23"/>
         </w:rPr>
       </w:pPr>
-      <w:hyperlink r:id="rId12" w:anchor="Tarika" w:history="1">
-        <w:proofErr w:type="spellStart"/>
-        <w:r>
-          <w:rPr>
-            <w:rFonts w:ascii="Arial" w:eastAsia="Times New Roman" w:hAnsi="Arial" w:cs="Arial"/>
-            <w:color w:val="D65050"/>
-            <w:sz w:val="23"/>
-            <w:szCs w:val="23"/>
-            <w:u w:val="single"/>
-          </w:rPr>
-          <w:t>Tarika</w:t>
-        </w:r>
-        <w:proofErr w:type="spellEnd"/>
-        <w:r>
-          <w:rPr>
-            <w:rFonts w:ascii="Arial" w:eastAsia="Times New Roman" w:hAnsi="Arial" w:cs="Arial"/>
-            <w:color w:val="D65050"/>
-            <w:sz w:val="23"/>
-            <w:szCs w:val="23"/>
-            <w:u w:val="single"/>
-          </w:rPr>
-          <w:t xml:space="preserve"> </w:t>
-        </w:r>
-        <w:proofErr w:type="spellStart"/>
-        <w:r>
-          <w:rPr>
-            <w:rFonts w:ascii="Arial" w:eastAsia="Times New Roman" w:hAnsi="Arial" w:cs="Arial"/>
-            <w:color w:val="D65050"/>
-            <w:sz w:val="23"/>
-            <w:szCs w:val="23"/>
-            <w:u w:val="single"/>
-          </w:rPr>
-          <w:t>Sankar</w:t>
-        </w:r>
-        <w:proofErr w:type="spellEnd"/>
+      <w:hyperlink r:id="rId12" w:history="1">
+        <w:r>
+          <w:rPr>
+            <w:rStyle w:val="Hyperlink"/>
+            <w:rFonts w:ascii="Arial" w:eastAsia="Times New Roman" w:hAnsi="Arial" w:cs="Arial"/>
+            <w:sz w:val="23"/>
+            <w:szCs w:val="23"/>
+          </w:rPr>
+          <w:t>Rebecca Baker</w:t>
+        </w:r>
       </w:hyperlink>
       <w:r>
         <w:rPr>
@@ -590,7 +553,7 @@
           <w:sz w:val="23"/>
           <w:szCs w:val="23"/>
         </w:rPr>
-        <w:t> (English, U. Miami)</w:t>
+        <w:t xml:space="preserve"> (English, U. Miami)</w:t>
       </w:r>
     </w:p>
     <w:p>
@@ -609,38 +572,23 @@
           <w:szCs w:val="23"/>
         </w:rPr>
       </w:pPr>
-      <w:hyperlink r:id="rId13" w:anchor="Anne" w:history="1">
-        <w:r>
-          <w:rPr>
-            <w:rFonts w:ascii="Arial" w:eastAsia="Times New Roman" w:hAnsi="Arial" w:cs="Arial"/>
-            <w:color w:val="D65050"/>
-            <w:sz w:val="23"/>
-            <w:szCs w:val="23"/>
-            <w:u w:val="single"/>
-          </w:rPr>
-          <w:t xml:space="preserve">Annie </w:t>
-        </w:r>
-        <w:proofErr w:type="spellStart"/>
-        <w:r>
-          <w:rPr>
-            <w:rFonts w:ascii="Arial" w:eastAsia="Times New Roman" w:hAnsi="Arial" w:cs="Arial"/>
-            <w:color w:val="D65050"/>
-            <w:sz w:val="23"/>
-            <w:szCs w:val="23"/>
-            <w:u w:val="single"/>
-          </w:rPr>
-          <w:t>Schmalstig</w:t>
-        </w:r>
-        <w:proofErr w:type="spellEnd"/>
-      </w:hyperlink>
-      <w:r>
-        <w:rPr>
-          <w:rFonts w:ascii="Arial" w:eastAsia="Times New Roman" w:hAnsi="Arial" w:cs="Arial"/>
-          <w:color w:val="767676"/>
-          <w:sz w:val="23"/>
-          <w:szCs w:val="23"/>
-        </w:rPr>
-        <w:t> (English, U. Miami)</w:t>
+      <w:r>
+        <w:rPr>
+          <w:rFonts w:ascii="Arial" w:eastAsia="Times New Roman" w:hAnsi="Arial" w:cs="Arial"/>
+          <w:color w:val="767676"/>
+          <w:sz w:val="23"/>
+          <w:szCs w:val="23"/>
+        </w:rPr>
+        <w:t>Sandra Fernande</w:t>
+      </w:r>
+      <w:r>
+        <w:rPr>
+          <w:rFonts w:ascii="Arial" w:eastAsia="Times New Roman" w:hAnsi="Arial" w:cs="Arial"/>
+          <w:color w:val="767676"/>
+          <w:sz w:val="23"/>
+          <w:szCs w:val="23"/>
+        </w:rPr>
+        <w:t>z (English, CSUN)</w:t>
       </w:r>
     </w:p>
     <w:p>
@@ -659,66 +607,47 @@
           <w:szCs w:val="23"/>
         </w:rPr>
       </w:pPr>
-      <w:r>
-        <w:rPr>
-          <w:rFonts w:ascii="Arial" w:eastAsia="Times New Roman" w:hAnsi="Arial" w:cs="Arial"/>
-          <w:color w:val="767676"/>
-          <w:sz w:val="23"/>
-          <w:szCs w:val="23"/>
-        </w:rPr>
-        <w:t xml:space="preserve">[Research Assistants </w:t>
-      </w:r>
-      <w:r>
-        <w:rPr>
-          <w:rFonts w:ascii="Arial" w:eastAsia="Times New Roman" w:hAnsi="Arial" w:cs="Arial"/>
-          <w:color w:val="767676"/>
-          <w:sz w:val="23"/>
-          <w:szCs w:val="23"/>
-        </w:rPr>
-        <w:t xml:space="preserve">at UCSB </w:t>
-      </w:r>
-      <w:r>
-        <w:rPr>
-          <w:rFonts w:ascii="Arial" w:eastAsia="Times New Roman" w:hAnsi="Arial" w:cs="Arial"/>
-          <w:color w:val="767676"/>
-          <w:sz w:val="23"/>
-          <w:szCs w:val="23"/>
-        </w:rPr>
-        <w:t>during academic year 2017-2018 TBD]</w:t>
-      </w:r>
-    </w:p>
-    <w:p>
-      <w:pPr>
-        <w:shd w:val="clear" w:color="auto" w:fill="FFFFFF"/>
-        <w:spacing w:after="0" w:line="240" w:lineRule="auto"/>
-        <w:contextualSpacing/>
-        <w:rPr>
-          <w:rFonts w:ascii="Arial" w:eastAsia="Times New Roman" w:hAnsi="Arial" w:cs="Arial"/>
-          <w:color w:val="767676"/>
-          <w:sz w:val="23"/>
-          <w:szCs w:val="23"/>
-        </w:rPr>
-      </w:pPr>
-      <w:r>
-        <w:rPr>
-          <w:rFonts w:ascii="Arial" w:eastAsia="Times New Roman" w:hAnsi="Arial" w:cs="Arial"/>
-          <w:color w:val="767676"/>
-          <w:sz w:val="23"/>
-          <w:szCs w:val="23"/>
-        </w:rPr>
-        <w:t>---</w:t>
-      </w:r>
-    </w:p>
-    <w:p>
-      <w:pPr>
-        <w:pStyle w:val="Heading3"/>
-        <w:spacing w:before="0" w:after="0"/>
-      </w:pPr>
-      <w:r>
-        <w:t>Forme</w:t>
-      </w:r>
-      <w:r>
-        <w:t>r Graduate Student participants</w:t>
+      <w:hyperlink r:id="rId13" w:history="1">
+        <w:proofErr w:type="spellStart"/>
+        <w:r>
+          <w:rPr>
+            <w:rStyle w:val="Hyperlink"/>
+            <w:rFonts w:ascii="Arial" w:eastAsia="Times New Roman" w:hAnsi="Arial" w:cs="Arial"/>
+            <w:sz w:val="23"/>
+            <w:szCs w:val="23"/>
+          </w:rPr>
+          <w:t>Nazanin</w:t>
+        </w:r>
+        <w:proofErr w:type="spellEnd"/>
+        <w:r>
+          <w:rPr>
+            <w:rStyle w:val="Hyperlink"/>
+            <w:rFonts w:ascii="Arial" w:eastAsia="Times New Roman" w:hAnsi="Arial" w:cs="Arial"/>
+            <w:sz w:val="23"/>
+            <w:szCs w:val="23"/>
+          </w:rPr>
+          <w:t xml:space="preserve"> </w:t>
+        </w:r>
+        <w:proofErr w:type="spellStart"/>
+        <w:r>
+          <w:rPr>
+            <w:rStyle w:val="Hyperlink"/>
+            <w:rFonts w:ascii="Arial" w:eastAsia="Times New Roman" w:hAnsi="Arial" w:cs="Arial"/>
+            <w:sz w:val="23"/>
+            <w:szCs w:val="23"/>
+          </w:rPr>
+          <w:t>Keynejad</w:t>
+        </w:r>
+        <w:proofErr w:type="spellEnd"/>
+      </w:hyperlink>
+      <w:r>
+        <w:rPr>
+          <w:rFonts w:ascii="Arial" w:eastAsia="Times New Roman" w:hAnsi="Arial" w:cs="Arial"/>
+          <w:color w:val="767676"/>
+          <w:sz w:val="23"/>
+          <w:szCs w:val="23"/>
+        </w:rPr>
+        <w:t xml:space="preserve"> (Comparative Literature, UCSB)</w:t>
       </w:r>
     </w:p>
     <w:p>
@@ -738,6 +667,7 @@
         </w:rPr>
       </w:pPr>
       <w:hyperlink r:id="rId14" w:history="1">
+        <w:proofErr w:type="spellStart"/>
         <w:r>
           <w:rPr>
             <w:rFonts w:ascii="Arial" w:eastAsia="Times New Roman" w:hAnsi="Arial" w:cs="Arial"/>
@@ -746,7 +676,38 @@
             <w:szCs w:val="23"/>
             <w:u w:val="single"/>
           </w:rPr>
-          <w:t xml:space="preserve">Alanna </w:t>
+          <w:t>Gio</w:t>
+        </w:r>
+        <w:r>
+          <w:rPr>
+            <w:rFonts w:ascii="Arial" w:eastAsia="Times New Roman" w:hAnsi="Arial" w:cs="Arial"/>
+            <w:color w:val="D65050"/>
+            <w:sz w:val="23"/>
+            <w:szCs w:val="23"/>
+            <w:u w:val="single"/>
+          </w:rPr>
+          <w:t>r</w:t>
+        </w:r>
+        <w:r>
+          <w:rPr>
+            <w:rFonts w:ascii="Arial" w:eastAsia="Times New Roman" w:hAnsi="Arial" w:cs="Arial"/>
+            <w:color w:val="D65050"/>
+            <w:sz w:val="23"/>
+            <w:szCs w:val="23"/>
+            <w:u w:val="single"/>
+          </w:rPr>
+          <w:t>gina</w:t>
+        </w:r>
+        <w:proofErr w:type="spellEnd"/>
+        <w:r>
+          <w:rPr>
+            <w:rFonts w:ascii="Arial" w:eastAsia="Times New Roman" w:hAnsi="Arial" w:cs="Arial"/>
+            <w:color w:val="D65050"/>
+            <w:sz w:val="23"/>
+            <w:szCs w:val="23"/>
+            <w:u w:val="single"/>
+          </w:rPr>
+          <w:t xml:space="preserve"> </w:t>
         </w:r>
         <w:proofErr w:type="spellStart"/>
         <w:r>
@@ -757,7 +718,7 @@
             <w:szCs w:val="23"/>
             <w:u w:val="single"/>
           </w:rPr>
-          <w:t>Bartolinni</w:t>
+          <w:t>Paiella</w:t>
         </w:r>
         <w:proofErr w:type="spellEnd"/>
       </w:hyperlink>
@@ -788,26 +749,55 @@
         </w:rPr>
       </w:pPr>
       <w:hyperlink r:id="rId15" w:history="1">
-        <w:r>
-          <w:rPr>
-            <w:rFonts w:ascii="Arial" w:eastAsia="Times New Roman" w:hAnsi="Arial" w:cs="Arial"/>
-            <w:color w:val="D65050"/>
-            <w:sz w:val="23"/>
-            <w:szCs w:val="23"/>
-            <w:u w:val="single"/>
-          </w:rPr>
-          <w:t xml:space="preserve">Jonathan </w:t>
-        </w:r>
         <w:proofErr w:type="spellStart"/>
         <w:r>
           <w:rPr>
-            <w:rFonts w:ascii="Arial" w:eastAsia="Times New Roman" w:hAnsi="Arial" w:cs="Arial"/>
-            <w:color w:val="D65050"/>
-            <w:sz w:val="23"/>
-            <w:szCs w:val="23"/>
-            <w:u w:val="single"/>
-          </w:rPr>
-          <w:t>Callies</w:t>
+            <w:rStyle w:val="Hyperlink"/>
+            <w:rFonts w:ascii="Arial" w:eastAsia="Times New Roman" w:hAnsi="Arial" w:cs="Arial"/>
+            <w:sz w:val="23"/>
+            <w:szCs w:val="23"/>
+          </w:rPr>
+          <w:t>Aili</w:t>
+        </w:r>
+        <w:proofErr w:type="spellEnd"/>
+        <w:r>
+          <w:rPr>
+            <w:rStyle w:val="Hyperlink"/>
+            <w:rFonts w:ascii="Arial" w:eastAsia="Times New Roman" w:hAnsi="Arial" w:cs="Arial"/>
+            <w:sz w:val="23"/>
+            <w:szCs w:val="23"/>
+          </w:rPr>
+          <w:t xml:space="preserve"> </w:t>
+        </w:r>
+        <w:proofErr w:type="spellStart"/>
+        <w:r>
+          <w:rPr>
+            <w:rStyle w:val="Hyperlink"/>
+            <w:rFonts w:ascii="Arial" w:eastAsia="Times New Roman" w:hAnsi="Arial" w:cs="Arial"/>
+            <w:sz w:val="23"/>
+            <w:szCs w:val="23"/>
+          </w:rPr>
+          <w:t>Pettersson</w:t>
+        </w:r>
+        <w:proofErr w:type="spellEnd"/>
+        <w:r>
+          <w:rPr>
+            <w:rStyle w:val="Hyperlink"/>
+            <w:rFonts w:ascii="Arial" w:eastAsia="Times New Roman" w:hAnsi="Arial" w:cs="Arial"/>
+            <w:sz w:val="23"/>
+            <w:szCs w:val="23"/>
+          </w:rPr>
+          <w:t xml:space="preserve"> </w:t>
+        </w:r>
+        <w:proofErr w:type="spellStart"/>
+        <w:r>
+          <w:rPr>
+            <w:rStyle w:val="Hyperlink"/>
+            <w:rFonts w:ascii="Arial" w:eastAsia="Times New Roman" w:hAnsi="Arial" w:cs="Arial"/>
+            <w:sz w:val="23"/>
+            <w:szCs w:val="23"/>
+          </w:rPr>
+          <w:t>Peeker</w:t>
         </w:r>
         <w:proofErr w:type="spellEnd"/>
       </w:hyperlink>
@@ -818,16 +808,7 @@
           <w:sz w:val="23"/>
           <w:szCs w:val="23"/>
         </w:rPr>
-        <w:t> (English, UCSB)</w:t>
-      </w:r>
-      <w:r>
-        <w:rPr>
-          <w:rFonts w:ascii="Arial" w:eastAsia="Times New Roman" w:hAnsi="Arial" w:cs="Arial"/>
-          <w:color w:val="767676"/>
-          <w:sz w:val="23"/>
-          <w:szCs w:val="23"/>
-        </w:rPr>
-        <w:t xml:space="preserve"> </w:t>
+        <w:t xml:space="preserve"> (English, UCSB)</w:t>
       </w:r>
     </w:p>
     <w:p>
@@ -855,7 +836,7 @@
             <w:szCs w:val="23"/>
             <w:u w:val="single"/>
           </w:rPr>
-          <w:t>Ashley Champagne</w:t>
+          <w:t>Jamal Russell</w:t>
         </w:r>
       </w:hyperlink>
       <w:r>
@@ -866,6 +847,246 @@
           <w:szCs w:val="23"/>
         </w:rPr>
         <w:t> (English, UCSB)</w:t>
+      </w:r>
+    </w:p>
+    <w:p>
+      <w:pPr>
+        <w:numPr>
+          <w:ilvl w:val="0"/>
+          <w:numId w:val="2"/>
+        </w:numPr>
+        <w:shd w:val="clear" w:color="auto" w:fill="FFFFFF"/>
+        <w:spacing w:after="0" w:line="240" w:lineRule="auto"/>
+        <w:contextualSpacing/>
+        <w:rPr>
+          <w:rFonts w:ascii="Arial" w:eastAsia="Times New Roman" w:hAnsi="Arial" w:cs="Arial"/>
+          <w:color w:val="767676"/>
+          <w:sz w:val="23"/>
+          <w:szCs w:val="23"/>
+        </w:rPr>
+      </w:pPr>
+      <w:hyperlink r:id="rId17" w:anchor="Tarika" w:history="1">
+        <w:proofErr w:type="spellStart"/>
+        <w:r>
+          <w:rPr>
+            <w:rFonts w:ascii="Arial" w:eastAsia="Times New Roman" w:hAnsi="Arial" w:cs="Arial"/>
+            <w:color w:val="D65050"/>
+            <w:sz w:val="23"/>
+            <w:szCs w:val="23"/>
+            <w:u w:val="single"/>
+          </w:rPr>
+          <w:t>Tarika</w:t>
+        </w:r>
+        <w:proofErr w:type="spellEnd"/>
+        <w:r>
+          <w:rPr>
+            <w:rFonts w:ascii="Arial" w:eastAsia="Times New Roman" w:hAnsi="Arial" w:cs="Arial"/>
+            <w:color w:val="D65050"/>
+            <w:sz w:val="23"/>
+            <w:szCs w:val="23"/>
+            <w:u w:val="single"/>
+          </w:rPr>
+          <w:t xml:space="preserve"> </w:t>
+        </w:r>
+        <w:proofErr w:type="spellStart"/>
+        <w:r>
+          <w:rPr>
+            <w:rFonts w:ascii="Arial" w:eastAsia="Times New Roman" w:hAnsi="Arial" w:cs="Arial"/>
+            <w:color w:val="D65050"/>
+            <w:sz w:val="23"/>
+            <w:szCs w:val="23"/>
+            <w:u w:val="single"/>
+          </w:rPr>
+          <w:t>Sankar</w:t>
+        </w:r>
+        <w:proofErr w:type="spellEnd"/>
+      </w:hyperlink>
+      <w:r>
+        <w:rPr>
+          <w:rFonts w:ascii="Arial" w:eastAsia="Times New Roman" w:hAnsi="Arial" w:cs="Arial"/>
+          <w:color w:val="767676"/>
+          <w:sz w:val="23"/>
+          <w:szCs w:val="23"/>
+        </w:rPr>
+        <w:t> (English, U. Miami)</w:t>
+      </w:r>
+    </w:p>
+    <w:p>
+      <w:pPr>
+        <w:numPr>
+          <w:ilvl w:val="0"/>
+          <w:numId w:val="2"/>
+        </w:numPr>
+        <w:shd w:val="clear" w:color="auto" w:fill="FFFFFF"/>
+        <w:spacing w:after="0" w:line="240" w:lineRule="auto"/>
+        <w:contextualSpacing/>
+        <w:rPr>
+          <w:rFonts w:ascii="Arial" w:eastAsia="Times New Roman" w:hAnsi="Arial" w:cs="Arial"/>
+          <w:color w:val="767676"/>
+          <w:sz w:val="23"/>
+          <w:szCs w:val="23"/>
+        </w:rPr>
+      </w:pPr>
+      <w:hyperlink r:id="rId18" w:anchor="Anne" w:history="1">
+        <w:r>
+          <w:rPr>
+            <w:rFonts w:ascii="Arial" w:eastAsia="Times New Roman" w:hAnsi="Arial" w:cs="Arial"/>
+            <w:color w:val="D65050"/>
+            <w:sz w:val="23"/>
+            <w:szCs w:val="23"/>
+            <w:u w:val="single"/>
+          </w:rPr>
+          <w:t xml:space="preserve">Annie </w:t>
+        </w:r>
+        <w:proofErr w:type="spellStart"/>
+        <w:r>
+          <w:rPr>
+            <w:rFonts w:ascii="Arial" w:eastAsia="Times New Roman" w:hAnsi="Arial" w:cs="Arial"/>
+            <w:color w:val="D65050"/>
+            <w:sz w:val="23"/>
+            <w:szCs w:val="23"/>
+            <w:u w:val="single"/>
+          </w:rPr>
+          <w:t>Schmalstig</w:t>
+        </w:r>
+        <w:proofErr w:type="spellEnd"/>
+      </w:hyperlink>
+      <w:r>
+        <w:rPr>
+          <w:rFonts w:ascii="Arial" w:eastAsia="Times New Roman" w:hAnsi="Arial" w:cs="Arial"/>
+          <w:color w:val="767676"/>
+          <w:sz w:val="23"/>
+          <w:szCs w:val="23"/>
+        </w:rPr>
+        <w:t> (English, U. Miami)</w:t>
+      </w:r>
+    </w:p>
+    <w:p>
+      <w:pPr>
+        <w:numPr>
+          <w:ilvl w:val="0"/>
+          <w:numId w:val="2"/>
+        </w:numPr>
+        <w:shd w:val="clear" w:color="auto" w:fill="FFFFFF"/>
+        <w:spacing w:after="0" w:line="240" w:lineRule="auto"/>
+        <w:contextualSpacing/>
+        <w:rPr>
+          <w:rFonts w:ascii="Arial" w:eastAsia="Times New Roman" w:hAnsi="Arial" w:cs="Arial"/>
+          <w:color w:val="767676"/>
+          <w:sz w:val="23"/>
+          <w:szCs w:val="23"/>
+        </w:rPr>
+      </w:pPr>
+      <w:hyperlink r:id="rId19" w:history="1">
+        <w:r>
+          <w:rPr>
+            <w:rStyle w:val="Hyperlink"/>
+            <w:rFonts w:ascii="Arial" w:eastAsia="Times New Roman" w:hAnsi="Arial" w:cs="Arial"/>
+            <w:sz w:val="23"/>
+            <w:szCs w:val="23"/>
+          </w:rPr>
+          <w:t>Tyler Shoemaker</w:t>
+        </w:r>
+      </w:hyperlink>
+      <w:r>
+        <w:rPr>
+          <w:rFonts w:ascii="Arial" w:eastAsia="Times New Roman" w:hAnsi="Arial" w:cs="Arial"/>
+          <w:color w:val="767676"/>
+          <w:sz w:val="23"/>
+          <w:szCs w:val="23"/>
+        </w:rPr>
+        <w:t xml:space="preserve"> (English, UCSB)</w:t>
+      </w:r>
+    </w:p>
+    <w:p>
+      <w:pPr>
+        <w:numPr>
+          <w:ilvl w:val="0"/>
+          <w:numId w:val="2"/>
+        </w:numPr>
+        <w:shd w:val="clear" w:color="auto" w:fill="FFFFFF"/>
+        <w:spacing w:after="0" w:line="240" w:lineRule="auto"/>
+        <w:contextualSpacing/>
+        <w:rPr>
+          <w:rFonts w:ascii="Arial" w:eastAsia="Times New Roman" w:hAnsi="Arial" w:cs="Arial"/>
+          <w:color w:val="767676"/>
+          <w:sz w:val="23"/>
+          <w:szCs w:val="23"/>
+        </w:rPr>
+      </w:pPr>
+      <w:hyperlink r:id="rId20" w:history="1">
+        <w:proofErr w:type="spellStart"/>
+        <w:r>
+          <w:rPr>
+            <w:rStyle w:val="Hyperlink"/>
+            <w:rFonts w:ascii="Arial" w:eastAsia="Times New Roman" w:hAnsi="Arial" w:cs="Arial"/>
+            <w:sz w:val="23"/>
+            <w:szCs w:val="23"/>
+          </w:rPr>
+          <w:t>Xiuhe</w:t>
+        </w:r>
+        <w:proofErr w:type="spellEnd"/>
+        <w:r>
+          <w:rPr>
+            <w:rStyle w:val="Hyperlink"/>
+            <w:rFonts w:ascii="Arial" w:eastAsia="Times New Roman" w:hAnsi="Arial" w:cs="Arial"/>
+            <w:sz w:val="23"/>
+            <w:szCs w:val="23"/>
+          </w:rPr>
+          <w:t xml:space="preserve"> Zhang</w:t>
+        </w:r>
+      </w:hyperlink>
+      <w:r>
+        <w:rPr>
+          <w:rFonts w:ascii="Arial" w:eastAsia="Times New Roman" w:hAnsi="Arial" w:cs="Arial"/>
+          <w:color w:val="767676"/>
+          <w:sz w:val="23"/>
+          <w:szCs w:val="23"/>
+        </w:rPr>
+        <w:t xml:space="preserve"> (Film/Media Studies, UCSB)</w:t>
+      </w:r>
+    </w:p>
+    <w:p>
+      <w:pPr>
+        <w:shd w:val="clear" w:color="auto" w:fill="FFFFFF"/>
+        <w:spacing w:after="0" w:line="240" w:lineRule="auto"/>
+        <w:contextualSpacing/>
+        <w:rPr>
+          <w:rFonts w:ascii="Arial" w:eastAsia="Times New Roman" w:hAnsi="Arial" w:cs="Arial"/>
+          <w:color w:val="767676"/>
+          <w:sz w:val="23"/>
+          <w:szCs w:val="23"/>
+        </w:rPr>
+      </w:pPr>
+      <w:r>
+        <w:rPr>
+          <w:rFonts w:ascii="Arial" w:eastAsia="Times New Roman" w:hAnsi="Arial" w:cs="Arial"/>
+          <w:color w:val="767676"/>
+          <w:sz w:val="23"/>
+          <w:szCs w:val="23"/>
+        </w:rPr>
+        <w:t xml:space="preserve"> </w:t>
+      </w:r>
+      <w:r>
+        <w:rPr>
+          <w:rFonts w:ascii="Arial" w:eastAsia="Times New Roman" w:hAnsi="Arial" w:cs="Arial"/>
+          <w:color w:val="767676"/>
+          <w:sz w:val="23"/>
+          <w:szCs w:val="23"/>
+        </w:rPr>
+        <w:t>---</w:t>
+      </w:r>
+    </w:p>
+    <w:p>
+      <w:pPr>
+        <w:pStyle w:val="Heading3"/>
+        <w:spacing w:before="0" w:after="0"/>
+      </w:pPr>
+      <w:r>
+        <w:t>Forme</w:t>
+      </w:r>
+      <w:r>
+        <w:t>r Graduate Student participants</w:t>
       </w:r>
     </w:p>
     <w:p>
@@ -884,7 +1105,7 @@
           <w:szCs w:val="23"/>
         </w:rPr>
       </w:pPr>
-      <w:hyperlink r:id="rId17" w:history="1">
+      <w:hyperlink r:id="rId21" w:history="1">
         <w:r>
           <w:rPr>
             <w:rFonts w:ascii="Arial" w:eastAsia="Times New Roman" w:hAnsi="Arial" w:cs="Arial"/>
@@ -893,8 +1114,20 @@
             <w:szCs w:val="23"/>
             <w:u w:val="single"/>
           </w:rPr>
-          <w:t>Billy Collins</w:t>
-        </w:r>
+          <w:t xml:space="preserve">Alanna </w:t>
+        </w:r>
+        <w:proofErr w:type="spellStart"/>
+        <w:r>
+          <w:rPr>
+            <w:rFonts w:ascii="Arial" w:eastAsia="Times New Roman" w:hAnsi="Arial" w:cs="Arial"/>
+            <w:color w:val="D65050"/>
+            <w:sz w:val="23"/>
+            <w:szCs w:val="23"/>
+            <w:u w:val="single"/>
+          </w:rPr>
+          <w:t>Bartolinni</w:t>
+        </w:r>
+        <w:proofErr w:type="spellEnd"/>
       </w:hyperlink>
       <w:r>
         <w:rPr>
@@ -922,7 +1155,7 @@
           <w:szCs w:val="23"/>
         </w:rPr>
       </w:pPr>
-      <w:hyperlink r:id="rId18" w:history="1">
+      <w:hyperlink r:id="rId22" w:history="1">
         <w:r>
           <w:rPr>
             <w:rFonts w:ascii="Arial" w:eastAsia="Times New Roman" w:hAnsi="Arial" w:cs="Arial"/>
@@ -931,8 +1164,20 @@
             <w:szCs w:val="23"/>
             <w:u w:val="single"/>
           </w:rPr>
-          <w:t>Phillip Cortes</w:t>
-        </w:r>
+          <w:t xml:space="preserve">Jonathan </w:t>
+        </w:r>
+        <w:proofErr w:type="spellStart"/>
+        <w:r>
+          <w:rPr>
+            <w:rFonts w:ascii="Arial" w:eastAsia="Times New Roman" w:hAnsi="Arial" w:cs="Arial"/>
+            <w:color w:val="D65050"/>
+            <w:sz w:val="23"/>
+            <w:szCs w:val="23"/>
+            <w:u w:val="single"/>
+          </w:rPr>
+          <w:t>Callies</w:t>
+        </w:r>
+        <w:proofErr w:type="spellEnd"/>
       </w:hyperlink>
       <w:r>
         <w:rPr>
@@ -960,7 +1205,7 @@
           <w:szCs w:val="23"/>
         </w:rPr>
       </w:pPr>
-      <w:hyperlink r:id="rId19" w:history="1">
+      <w:hyperlink r:id="rId23" w:history="1">
         <w:r>
           <w:rPr>
             <w:rFonts w:ascii="Arial" w:eastAsia="Times New Roman" w:hAnsi="Arial" w:cs="Arial"/>
@@ -969,7 +1214,7 @@
             <w:szCs w:val="23"/>
             <w:u w:val="single"/>
           </w:rPr>
-          <w:t>Zach Horton</w:t>
+          <w:t>Ashley Champagne</w:t>
         </w:r>
       </w:hyperlink>
       <w:r>
@@ -979,7 +1224,7 @@
           <w:sz w:val="23"/>
           <w:szCs w:val="23"/>
         </w:rPr>
-        <w:t> (English, UCSB, Ph.D.)</w:t>
+        <w:t> (English, UCSB)</w:t>
       </w:r>
     </w:p>
     <w:p>
@@ -998,7 +1243,7 @@
           <w:szCs w:val="23"/>
         </w:rPr>
       </w:pPr>
-      <w:hyperlink r:id="rId20" w:history="1">
+      <w:hyperlink r:id="rId24" w:history="1">
         <w:r>
           <w:rPr>
             <w:rFonts w:ascii="Arial" w:eastAsia="Times New Roman" w:hAnsi="Arial" w:cs="Arial"/>
@@ -1007,7 +1252,7 @@
             <w:szCs w:val="23"/>
             <w:u w:val="single"/>
           </w:rPr>
-          <w:t>Sage Gerson</w:t>
+          <w:t>Billy Collins</w:t>
         </w:r>
       </w:hyperlink>
       <w:r>
@@ -1036,7 +1281,7 @@
           <w:szCs w:val="23"/>
         </w:rPr>
       </w:pPr>
-      <w:hyperlink r:id="rId21" w:history="1">
+      <w:hyperlink r:id="rId25" w:history="1">
         <w:r>
           <w:rPr>
             <w:rFonts w:ascii="Arial" w:eastAsia="Times New Roman" w:hAnsi="Arial" w:cs="Arial"/>
@@ -1045,7 +1290,7 @@
             <w:szCs w:val="23"/>
             <w:u w:val="single"/>
           </w:rPr>
-          <w:t>Alex Kulick</w:t>
+          <w:t>Phillip Cortes</w:t>
         </w:r>
       </w:hyperlink>
       <w:r>
@@ -1055,7 +1300,7 @@
           <w:sz w:val="23"/>
           <w:szCs w:val="23"/>
         </w:rPr>
-        <w:t> (Sociology, UCSB)</w:t>
+        <w:t> (English, UCSB)</w:t>
       </w:r>
     </w:p>
     <w:p>
@@ -1074,7 +1319,7 @@
           <w:szCs w:val="23"/>
         </w:rPr>
       </w:pPr>
-      <w:hyperlink r:id="rId22" w:history="1">
+      <w:hyperlink r:id="rId26" w:history="1">
         <w:r>
           <w:rPr>
             <w:rFonts w:ascii="Arial" w:eastAsia="Times New Roman" w:hAnsi="Arial" w:cs="Arial"/>
@@ -1083,7 +1328,7 @@
             <w:szCs w:val="23"/>
             <w:u w:val="single"/>
           </w:rPr>
-          <w:t>Sydney Lane</w:t>
+          <w:t>Zach Horton</w:t>
         </w:r>
       </w:hyperlink>
       <w:r>
@@ -1093,7 +1338,7 @@
           <w:sz w:val="23"/>
           <w:szCs w:val="23"/>
         </w:rPr>
-        <w:t> (English, UCSB)</w:t>
+        <w:t> (English, UCSB, Ph.D.)</w:t>
       </w:r>
     </w:p>
     <w:p>
@@ -1112,7 +1357,7 @@
           <w:szCs w:val="23"/>
         </w:rPr>
       </w:pPr>
-      <w:hyperlink r:id="rId23" w:history="1">
+      <w:hyperlink r:id="rId27" w:history="1">
         <w:r>
           <w:rPr>
             <w:rFonts w:ascii="Arial" w:eastAsia="Times New Roman" w:hAnsi="Arial" w:cs="Arial"/>
@@ -1121,7 +1366,7 @@
             <w:szCs w:val="23"/>
             <w:u w:val="single"/>
           </w:rPr>
-          <w:t>Ryan Leach</w:t>
+          <w:t>Sage Gerson</w:t>
         </w:r>
       </w:hyperlink>
       <w:r>
@@ -1150,7 +1395,7 @@
           <w:szCs w:val="23"/>
         </w:rPr>
       </w:pPr>
-      <w:hyperlink r:id="rId24" w:history="1">
+      <w:hyperlink r:id="rId28" w:history="1">
         <w:r>
           <w:rPr>
             <w:rFonts w:ascii="Arial" w:eastAsia="Times New Roman" w:hAnsi="Arial" w:cs="Arial"/>
@@ -1159,7 +1404,7 @@
             <w:szCs w:val="23"/>
             <w:u w:val="single"/>
           </w:rPr>
-          <w:t>Patrick Mooney</w:t>
+          <w:t>Alex Kulick</w:t>
         </w:r>
       </w:hyperlink>
       <w:r>
@@ -1169,7 +1414,7 @@
           <w:sz w:val="23"/>
           <w:szCs w:val="23"/>
         </w:rPr>
-        <w:t> (English, UCSB)</w:t>
+        <w:t> (Sociology, UCSB)</w:t>
       </w:r>
     </w:p>
     <w:p>
@@ -1188,8 +1433,7 @@
           <w:szCs w:val="23"/>
         </w:rPr>
       </w:pPr>
-      <w:hyperlink r:id="rId25" w:history="1">
-        <w:proofErr w:type="spellStart"/>
+      <w:hyperlink r:id="rId29" w:history="1">
         <w:r>
           <w:rPr>
             <w:rFonts w:ascii="Arial" w:eastAsia="Times New Roman" w:hAnsi="Arial" w:cs="Arial"/>
@@ -1198,53 +1442,8 @@
             <w:szCs w:val="23"/>
             <w:u w:val="single"/>
           </w:rPr>
-          <w:t>Gio</w:t>
-        </w:r>
-        <w:r>
-          <w:rPr>
-            <w:rFonts w:ascii="Arial" w:eastAsia="Times New Roman" w:hAnsi="Arial" w:cs="Arial"/>
-            <w:color w:val="D65050"/>
-            <w:sz w:val="23"/>
-            <w:szCs w:val="23"/>
-            <w:u w:val="single"/>
-          </w:rPr>
-          <w:t>r</w:t>
-        </w:r>
-        <w:bookmarkStart w:id="0" w:name="_GoBack"/>
-        <w:bookmarkEnd w:id="0"/>
-        <w:r>
-          <w:rPr>
-            <w:rFonts w:ascii="Arial" w:eastAsia="Times New Roman" w:hAnsi="Arial" w:cs="Arial"/>
-            <w:color w:val="D65050"/>
-            <w:sz w:val="23"/>
-            <w:szCs w:val="23"/>
-            <w:u w:val="single"/>
-          </w:rPr>
-          <w:t>gina</w:t>
-        </w:r>
-        <w:proofErr w:type="spellEnd"/>
-        <w:r>
-          <w:rPr>
-            <w:rFonts w:ascii="Arial" w:eastAsia="Times New Roman" w:hAnsi="Arial" w:cs="Arial"/>
-            <w:color w:val="D65050"/>
-            <w:sz w:val="23"/>
-            <w:szCs w:val="23"/>
-            <w:u w:val="single"/>
-          </w:rPr>
-          <w:t xml:space="preserve"> </w:t>
-        </w:r>
-        <w:proofErr w:type="spellStart"/>
-        <w:r>
-          <w:rPr>
-            <w:rFonts w:ascii="Arial" w:eastAsia="Times New Roman" w:hAnsi="Arial" w:cs="Arial"/>
-            <w:color w:val="D65050"/>
-            <w:sz w:val="23"/>
-            <w:szCs w:val="23"/>
-            <w:u w:val="single"/>
-          </w:rPr>
-          <w:t>Paiella</w:t>
-        </w:r>
-        <w:proofErr w:type="spellEnd"/>
+          <w:t>Sydney Lane</w:t>
+        </w:r>
       </w:hyperlink>
       <w:r>
         <w:rPr>
@@ -1272,34 +1471,26 @@
           <w:szCs w:val="23"/>
         </w:rPr>
       </w:pPr>
-      <w:r>
-        <w:rPr>
-          <w:rFonts w:ascii="Arial" w:eastAsia="Times New Roman" w:hAnsi="Arial" w:cs="Arial"/>
-          <w:color w:val="767676"/>
-          <w:sz w:val="23"/>
-          <w:szCs w:val="23"/>
-        </w:rPr>
-        <w:t xml:space="preserve">Nathalie </w:t>
-      </w:r>
-      <w:proofErr w:type="spellStart"/>
-      <w:r>
-        <w:rPr>
-          <w:rFonts w:ascii="Arial" w:eastAsia="Times New Roman" w:hAnsi="Arial" w:cs="Arial"/>
-          <w:color w:val="767676"/>
-          <w:sz w:val="23"/>
-          <w:szCs w:val="23"/>
-        </w:rPr>
-        <w:t>Popa</w:t>
-      </w:r>
-      <w:proofErr w:type="spellEnd"/>
-      <w:r>
-        <w:rPr>
-          <w:rFonts w:ascii="Arial" w:eastAsia="Times New Roman" w:hAnsi="Arial" w:cs="Arial"/>
-          <w:color w:val="767676"/>
-          <w:sz w:val="23"/>
-          <w:szCs w:val="23"/>
-        </w:rPr>
-        <w:t> (Education, McGill U.)</w:t>
+      <w:hyperlink r:id="rId30" w:history="1">
+        <w:r>
+          <w:rPr>
+            <w:rFonts w:ascii="Arial" w:eastAsia="Times New Roman" w:hAnsi="Arial" w:cs="Arial"/>
+            <w:color w:val="D65050"/>
+            <w:sz w:val="23"/>
+            <w:szCs w:val="23"/>
+            <w:u w:val="single"/>
+          </w:rPr>
+          <w:t>Ryan Leach</w:t>
+        </w:r>
+      </w:hyperlink>
+      <w:r>
+        <w:rPr>
+          <w:rFonts w:ascii="Arial" w:eastAsia="Times New Roman" w:hAnsi="Arial" w:cs="Arial"/>
+          <w:color w:val="767676"/>
+          <w:sz w:val="23"/>
+          <w:szCs w:val="23"/>
+        </w:rPr>
+        <w:t> (English, UCSB)</w:t>
       </w:r>
     </w:p>
     <w:p>
@@ -1318,7 +1509,7 @@
           <w:szCs w:val="23"/>
         </w:rPr>
       </w:pPr>
-      <w:hyperlink r:id="rId26" w:history="1">
+      <w:hyperlink r:id="rId31" w:history="1">
         <w:r>
           <w:rPr>
             <w:rFonts w:ascii="Arial" w:eastAsia="Times New Roman" w:hAnsi="Arial" w:cs="Arial"/>
@@ -1327,7 +1518,7 @@
             <w:szCs w:val="23"/>
             <w:u w:val="single"/>
           </w:rPr>
-          <w:t>Teddy Roland</w:t>
+          <w:t>Patrick Mooney</w:t>
         </w:r>
       </w:hyperlink>
       <w:r>
@@ -1356,26 +1547,34 @@
           <w:szCs w:val="23"/>
         </w:rPr>
       </w:pPr>
-      <w:hyperlink r:id="rId27" w:history="1">
-        <w:r>
-          <w:rPr>
-            <w:rFonts w:ascii="Arial" w:eastAsia="Times New Roman" w:hAnsi="Arial" w:cs="Arial"/>
-            <w:color w:val="D65050"/>
-            <w:sz w:val="23"/>
-            <w:szCs w:val="23"/>
-            <w:u w:val="single"/>
-          </w:rPr>
-          <w:t>Jamal Russell</w:t>
-        </w:r>
-      </w:hyperlink>
-      <w:r>
-        <w:rPr>
-          <w:rFonts w:ascii="Arial" w:eastAsia="Times New Roman" w:hAnsi="Arial" w:cs="Arial"/>
-          <w:color w:val="767676"/>
-          <w:sz w:val="23"/>
-          <w:szCs w:val="23"/>
-        </w:rPr>
-        <w:t> (English, UCSB)</w:t>
+      <w:r>
+        <w:rPr>
+          <w:rFonts w:ascii="Arial" w:eastAsia="Times New Roman" w:hAnsi="Arial" w:cs="Arial"/>
+          <w:color w:val="767676"/>
+          <w:sz w:val="23"/>
+          <w:szCs w:val="23"/>
+        </w:rPr>
+        <w:t xml:space="preserve">Nathalie </w:t>
+      </w:r>
+      <w:proofErr w:type="spellStart"/>
+      <w:r>
+        <w:rPr>
+          <w:rFonts w:ascii="Arial" w:eastAsia="Times New Roman" w:hAnsi="Arial" w:cs="Arial"/>
+          <w:color w:val="767676"/>
+          <w:sz w:val="23"/>
+          <w:szCs w:val="23"/>
+        </w:rPr>
+        <w:t>Popa</w:t>
+      </w:r>
+      <w:proofErr w:type="spellEnd"/>
+      <w:r>
+        <w:rPr>
+          <w:rFonts w:ascii="Arial" w:eastAsia="Times New Roman" w:hAnsi="Arial" w:cs="Arial"/>
+          <w:color w:val="767676"/>
+          <w:sz w:val="23"/>
+          <w:szCs w:val="23"/>
+        </w:rPr>
+        <w:t> (Education, McGill U.)</w:t>
       </w:r>
     </w:p>
     <w:p>
@@ -1394,8 +1593,7 @@
           <w:szCs w:val="23"/>
         </w:rPr>
       </w:pPr>
-      <w:hyperlink r:id="rId28" w:history="1">
-        <w:proofErr w:type="spellStart"/>
+      <w:hyperlink r:id="rId32" w:history="1">
         <w:r>
           <w:rPr>
             <w:rFonts w:ascii="Arial" w:eastAsia="Times New Roman" w:hAnsi="Arial" w:cs="Arial"/>
@@ -1404,31 +1602,8 @@
             <w:szCs w:val="23"/>
             <w:u w:val="single"/>
           </w:rPr>
-          <w:t>Fowzia</w:t>
-        </w:r>
-        <w:proofErr w:type="spellEnd"/>
-        <w:r>
-          <w:rPr>
-            <w:rFonts w:ascii="Arial" w:eastAsia="Times New Roman" w:hAnsi="Arial" w:cs="Arial"/>
-            <w:color w:val="D65050"/>
-            <w:sz w:val="23"/>
-            <w:szCs w:val="23"/>
-            <w:u w:val="single"/>
-          </w:rPr>
-          <w:t xml:space="preserve"> </w:t>
-        </w:r>
-        <w:proofErr w:type="spellStart"/>
-        <w:r>
-          <w:rPr>
-            <w:rFonts w:ascii="Arial" w:eastAsia="Times New Roman" w:hAnsi="Arial" w:cs="Arial"/>
-            <w:color w:val="D65050"/>
-            <w:sz w:val="23"/>
-            <w:szCs w:val="23"/>
-            <w:u w:val="single"/>
-          </w:rPr>
-          <w:t>Sharmeen</w:t>
-        </w:r>
-        <w:proofErr w:type="spellEnd"/>
+          <w:t>Teddy Roland</w:t>
+        </w:r>
       </w:hyperlink>
       <w:r>
         <w:rPr>
@@ -1437,7 +1612,7 @@
           <w:sz w:val="23"/>
           <w:szCs w:val="23"/>
         </w:rPr>
-        <w:t> (English, CSUN)</w:t>
+        <w:t> (English, UCSB)</w:t>
       </w:r>
     </w:p>
     <w:p>
@@ -1456,7 +1631,69 @@
           <w:szCs w:val="23"/>
         </w:rPr>
       </w:pPr>
-      <w:hyperlink r:id="rId29" w:history="1">
+      <w:hyperlink r:id="rId33" w:history="1">
+        <w:proofErr w:type="spellStart"/>
+        <w:r>
+          <w:rPr>
+            <w:rFonts w:ascii="Arial" w:eastAsia="Times New Roman" w:hAnsi="Arial" w:cs="Arial"/>
+            <w:color w:val="D65050"/>
+            <w:sz w:val="23"/>
+            <w:szCs w:val="23"/>
+            <w:u w:val="single"/>
+          </w:rPr>
+          <w:t>Fowzia</w:t>
+        </w:r>
+        <w:proofErr w:type="spellEnd"/>
+        <w:r>
+          <w:rPr>
+            <w:rFonts w:ascii="Arial" w:eastAsia="Times New Roman" w:hAnsi="Arial" w:cs="Arial"/>
+            <w:color w:val="D65050"/>
+            <w:sz w:val="23"/>
+            <w:szCs w:val="23"/>
+            <w:u w:val="single"/>
+          </w:rPr>
+          <w:t xml:space="preserve"> </w:t>
+        </w:r>
+        <w:proofErr w:type="spellStart"/>
+        <w:r>
+          <w:rPr>
+            <w:rFonts w:ascii="Arial" w:eastAsia="Times New Roman" w:hAnsi="Arial" w:cs="Arial"/>
+            <w:color w:val="D65050"/>
+            <w:sz w:val="23"/>
+            <w:szCs w:val="23"/>
+            <w:u w:val="single"/>
+          </w:rPr>
+          <w:t>Sharmeen</w:t>
+        </w:r>
+        <w:proofErr w:type="spellEnd"/>
+      </w:hyperlink>
+      <w:r>
+        <w:rPr>
+          <w:rFonts w:ascii="Arial" w:eastAsia="Times New Roman" w:hAnsi="Arial" w:cs="Arial"/>
+          <w:color w:val="767676"/>
+          <w:sz w:val="23"/>
+          <w:szCs w:val="23"/>
+        </w:rPr>
+        <w:t> (English, CSUN)</w:t>
+      </w:r>
+    </w:p>
+    <w:p>
+      <w:pPr>
+        <w:numPr>
+          <w:ilvl w:val="0"/>
+          <w:numId w:val="3"/>
+        </w:numPr>
+        <w:shd w:val="clear" w:color="auto" w:fill="FFFFFF"/>
+        <w:spacing w:after="0" w:line="240" w:lineRule="auto"/>
+        <w:contextualSpacing/>
+        <w:rPr>
+          <w:rFonts w:ascii="Arial" w:eastAsia="Times New Roman" w:hAnsi="Arial" w:cs="Arial"/>
+          <w:color w:val="767676"/>
+          <w:sz w:val="23"/>
+          <w:szCs w:val="23"/>
+        </w:rPr>
+      </w:pPr>
+      <w:hyperlink r:id="rId34" w:history="1">
         <w:r>
           <w:rPr>
             <w:rFonts w:ascii="Arial" w:eastAsia="Times New Roman" w:hAnsi="Arial" w:cs="Arial"/>
@@ -1653,9 +1890,40 @@
     </w:p>
     <w:p>
       <w:pPr>
+        <w:shd w:val="clear" w:color="auto" w:fill="FFFFFF"/>
+        <w:spacing w:after="0" w:line="240" w:lineRule="auto"/>
+        <w:contextualSpacing/>
+        <w:rPr>
+          <w:rFonts w:ascii="Arial" w:eastAsia="Times New Roman" w:hAnsi="Arial" w:cs="Arial"/>
+          <w:color w:val="767676"/>
+          <w:sz w:val="23"/>
+          <w:szCs w:val="23"/>
+        </w:rPr>
+      </w:pPr>
+      <w:r>
+        <w:rPr>
+          <w:rFonts w:ascii="Arial" w:eastAsia="Times New Roman" w:hAnsi="Arial" w:cs="Arial"/>
+          <w:color w:val="767676"/>
+          <w:sz w:val="23"/>
+          <w:szCs w:val="23"/>
+        </w:rPr>
+        <w:t>---</w:t>
+      </w:r>
+    </w:p>
+    <w:p>
+      <w:pPr>
         <w:spacing w:after="0"/>
         <w:contextualSpacing/>
-      </w:pPr>
+        <w:jc w:val="right"/>
+      </w:pPr>
+      <w:bookmarkStart w:id="0" w:name="_GoBack"/>
+      <w:bookmarkEnd w:id="0"/>
+      <w:r>
+        <w:t xml:space="preserve">(Last updated: </w:t>
+      </w:r>
+      <w:r>
+        <w:t>11 Nov. 2017)</w:t>
+      </w:r>
     </w:p>
     <w:sectPr>
       <w:pgSz w:w="12240" w:h="15840"/>
@@ -2829,6 +3097,7 @@
   <w:style w:type="paragraph" w:default="1" w:styleId="Normal">
     <w:name w:val="Normal"/>
     <w:qFormat/>
+    <w:rsid w:val="00261087"/>
   </w:style>
   <w:style w:type="paragraph" w:styleId="Heading1">
     <w:name w:val="heading 1"/>
@@ -3136,12 +3405,23 @@
     <w:name w:val="Hyperlink"/>
     <w:basedOn w:val="DefaultParagraphFont"/>
     <w:uiPriority w:val="99"/>
-    <w:semiHidden/>
     <w:unhideWhenUsed/>
     <w:rsid w:val="00EE7F92"/>
     <w:rPr>
       <w:color w:val="0000FF"/>
       <w:u w:val="single"/>
+    </w:rPr>
+  </w:style>
+  <w:style w:type="character" w:styleId="UnresolvedMention">
+    <w:name w:val="Unresolved Mention"/>
+    <w:basedOn w:val="DefaultParagraphFont"/>
+    <w:uiPriority w:val="99"/>
+    <w:semiHidden/>
+    <w:unhideWhenUsed/>
+    <w:rsid w:val="000C4847"/>
+    <w:rPr>
+      <w:color w:val="808080"/>
+      <w:shd w:val="clear" w:color="auto" w:fill="E6E6E6"/>
     </w:rPr>
   </w:style>
 </w:styles>

</xml_diff>